<commit_message>
All the layout files
</commit_message>
<xml_diff>
--- a/g-nomes-room-layout.docx
+++ b/g-nomes-room-layout.docx
@@ -3175,7 +3175,6 @@
                 <w:noProof/>
               </w:rPr>
             </w:pPr>
-            <w:bookmarkStart w:id="0" w:name="_GoBack"/>
             <w:r>
               <w:rPr>
                 <w:noProof/>
@@ -3222,15 +3221,13 @@
                 </wp:inline>
               </w:drawing>
             </w:r>
-            <w:bookmarkEnd w:id="0"/>
           </w:p>
         </w:tc>
       </w:tr>
     </w:tbl>
     <w:p>
-      <w:pPr>
-        <w:jc w:val="center"/>
-      </w:pPr>
+      <w:bookmarkStart w:id="0" w:name="_GoBack"/>
+      <w:bookmarkEnd w:id="0"/>
     </w:p>
     <w:sectPr>
       <w:pgSz w:w="12240" w:h="15840"/>
@@ -3682,6 +3679,36 @@
       </w:tblBorders>
     </w:tblPr>
   </w:style>
+  <w:style w:type="paragraph" w:styleId="BalloonText">
+    <w:name w:val="Balloon Text"/>
+    <w:basedOn w:val="Normal"/>
+    <w:link w:val="BalloonTextChar"/>
+    <w:uiPriority w:val="99"/>
+    <w:semiHidden/>
+    <w:unhideWhenUsed/>
+    <w:rsid w:val="005F238B"/>
+    <w:pPr>
+      <w:spacing w:after="0" w:line="240" w:lineRule="auto"/>
+    </w:pPr>
+    <w:rPr>
+      <w:rFonts w:ascii="Segoe UI" w:hAnsi="Segoe UI" w:cs="Segoe UI"/>
+      <w:sz w:val="18"/>
+      <w:szCs w:val="18"/>
+    </w:rPr>
+  </w:style>
+  <w:style w:type="character" w:customStyle="1" w:styleId="BalloonTextChar">
+    <w:name w:val="Balloon Text Char"/>
+    <w:basedOn w:val="DefaultParagraphFont"/>
+    <w:link w:val="BalloonText"/>
+    <w:uiPriority w:val="99"/>
+    <w:semiHidden/>
+    <w:rsid w:val="005F238B"/>
+    <w:rPr>
+      <w:rFonts w:ascii="Segoe UI" w:hAnsi="Segoe UI" w:cs="Segoe UI"/>
+      <w:sz w:val="18"/>
+      <w:szCs w:val="18"/>
+    </w:rPr>
+  </w:style>
 </w:styles>
 </file>
 

</xml_diff>